<commit_message>
Updates to White Paper, references.
</commit_message>
<xml_diff>
--- a/docs/vision_Service_Architecture.docx
+++ b/docs/vision_Service_Architecture.docx
@@ -2182,7 +2182,7 @@
 <file path=word/numbering.xml><?xml version="1.0" encoding="utf-8"?>
 <w:numbering xmlns:w="http://schemas.openxmlformats.org/wordprocessingml/2006/main">
   <w:abstractNum w:abstractNumId="990">
-    <w:nsid w:val="7464f7cb"/>
+    <w:nsid w:val="8d2fb772"/>
     <w:multiLevelType w:val="multilevel"/>
     <w:lvl w:ilvl="0">
       <w:numFmt w:val="bullet"/>
@@ -2285,7 +2285,7 @@
     </w:lvl>
   </w:abstractNum>
   <w:abstractNum w:abstractNumId="99411">
-    <w:nsid w:val="dfc2d350"/>
+    <w:nsid w:val="788d934c"/>
     <w:multiLevelType w:val="multilevel"/>
     <w:lvl w:ilvl="0">
       <w:start w:val="1"/>

</xml_diff>

<commit_message>
Updates to White Paper
</commit_message>
<xml_diff>
--- a/docs/vision_Service_Architecture.docx
+++ b/docs/vision_Service_Architecture.docx
@@ -2182,7 +2182,7 @@
 <file path=word/numbering.xml><?xml version="1.0" encoding="utf-8"?>
 <w:numbering xmlns:w="http://schemas.openxmlformats.org/wordprocessingml/2006/main">
   <w:abstractNum w:abstractNumId="990">
-    <w:nsid w:val="8d2fb772"/>
+    <w:nsid w:val="fa5fa236"/>
     <w:multiLevelType w:val="multilevel"/>
     <w:lvl w:ilvl="0">
       <w:numFmt w:val="bullet"/>
@@ -2285,7 +2285,7 @@
     </w:lvl>
   </w:abstractNum>
   <w:abstractNum w:abstractNumId="99411">
-    <w:nsid w:val="788d934c"/>
+    <w:nsid w:val="75bd7dbb"/>
     <w:multiLevelType w:val="multilevel"/>
     <w:lvl w:ilvl="0">
       <w:start w:val="1"/>

</xml_diff>

<commit_message>
White Paper draft 1.0
</commit_message>
<xml_diff>
--- a/docs/vision_Service_Architecture.docx
+++ b/docs/vision_Service_Architecture.docx
@@ -2182,7 +2182,7 @@
 <file path=word/numbering.xml><?xml version="1.0" encoding="utf-8"?>
 <w:numbering xmlns:w="http://schemas.openxmlformats.org/wordprocessingml/2006/main">
   <w:abstractNum w:abstractNumId="990">
-    <w:nsid w:val="fa5fa236"/>
+    <w:nsid w:val="5b6d6ec7"/>
     <w:multiLevelType w:val="multilevel"/>
     <w:lvl w:ilvl="0">
       <w:numFmt w:val="bullet"/>
@@ -2285,7 +2285,7 @@
     </w:lvl>
   </w:abstractNum>
   <w:abstractNum w:abstractNumId="99411">
-    <w:nsid w:val="75bd7dbb"/>
+    <w:nsid w:val="c6cb4a4b"/>
     <w:multiLevelType w:val="multilevel"/>
     <w:lvl w:ilvl="0">
       <w:start w:val="1"/>

</xml_diff>